<commit_message>
Modificacion documentos y orden carpetas
</commit_message>
<xml_diff>
--- a/Fase 2/Evidencias grupales/2.4_GuiaEstudiante_Fase 2_DesarrolloProyecto APT.docx
+++ b/Fase 2/Evidencias grupales/2.4_GuiaEstudiante_Fase 2_DesarrolloProyecto APT.docx
@@ -2771,7 +2771,19 @@
                 <w:szCs w:val="20"/>
                 <w:lang w:eastAsia="es-CL"/>
               </w:rPr>
-              <w:t>  La</w:t>
+              <w:t>-</w:t>
+            </w:r>
+            <w:r>
+              <w:rPr>
+                <w:rFonts w:ascii="Calibri" w:hAnsi="Calibri" w:cs="Arial"/>
+                <w:i/>
+                <w:iCs/>
+                <w:color w:val="548DD4"/>
+                <w:sz w:val="20"/>
+                <w:szCs w:val="20"/>
+                <w:lang w:eastAsia="es-CL"/>
+              </w:rPr>
+              <w:t xml:space="preserve">  La</w:t>
             </w:r>
             <w:proofErr w:type="gramEnd"/>
             <w:r>
@@ -2800,7 +2812,6 @@
                 <w:lang w:eastAsia="es-CL"/>
               </w:rPr>
             </w:pPr>
-            <w:proofErr w:type="gramStart"/>
             <w:r>
               <w:rPr>
                 <w:rFonts w:ascii="Calibri" w:hAnsi="Calibri" w:cs="Arial"/>
@@ -2811,9 +2822,8 @@
                 <w:szCs w:val="20"/>
                 <w:lang w:eastAsia="es-CL"/>
               </w:rPr>
-              <w:t>  La</w:t>
-            </w:r>
-            <w:proofErr w:type="gramEnd"/>
+              <w:t>-</w:t>
+            </w:r>
             <w:r>
               <w:rPr>
                 <w:rFonts w:ascii="Calibri" w:hAnsi="Calibri" w:cs="Arial"/>
@@ -2824,7 +2834,7 @@
                 <w:szCs w:val="20"/>
                 <w:lang w:eastAsia="es-CL"/>
               </w:rPr>
-              <w:t xml:space="preserve"> buena disponibilidad de herramientas (Visual Studio, SQL Server Express, Angular) facilitó la continuidad del desarrollo.</w:t>
+              <w:t xml:space="preserve">  La buena disponibilidad de herramientas (Visual Studio, SQL Server Express, Angular) facilitó la continuidad del desarrollo.</w:t>
             </w:r>
           </w:p>
           <w:p>
@@ -2840,7 +2850,6 @@
                 <w:lang w:eastAsia="es-CL"/>
               </w:rPr>
             </w:pPr>
-            <w:proofErr w:type="gramStart"/>
             <w:r>
               <w:rPr>
                 <w:rFonts w:ascii="Calibri" w:hAnsi="Calibri" w:cs="Arial"/>
@@ -2851,9 +2860,8 @@
                 <w:szCs w:val="20"/>
                 <w:lang w:eastAsia="es-CL"/>
               </w:rPr>
-              <w:t>  La</w:t>
-            </w:r>
-            <w:proofErr w:type="gramEnd"/>
+              <w:t>-</w:t>
+            </w:r>
             <w:r>
               <w:rPr>
                 <w:rFonts w:ascii="Calibri" w:hAnsi="Calibri" w:cs="Arial"/>
@@ -2864,7 +2872,7 @@
                 <w:szCs w:val="20"/>
                 <w:lang w:eastAsia="es-CL"/>
               </w:rPr>
-              <w:t xml:space="preserve"> </w:t>
+              <w:t xml:space="preserve">  La </w:t>
             </w:r>
             <w:proofErr w:type="gramStart"/>
             <w:r>
@@ -2905,29 +2913,27 @@
                 <w:lang w:eastAsia="es-CL"/>
               </w:rPr>
             </w:pPr>
-            <w:proofErr w:type="gramStart"/>
-            <w:r>
-              <w:rPr>
-                <w:rFonts w:ascii="Calibri" w:hAnsi="Calibri" w:cs="Arial"/>
-                <w:i/>
-                <w:color w:val="548DD4"/>
-                <w:sz w:val="20"/>
-                <w:szCs w:val="20"/>
-                <w:lang w:eastAsia="es-CL"/>
-              </w:rPr>
-              <w:t>  Se</w:t>
-            </w:r>
-            <w:proofErr w:type="gramEnd"/>
-            <w:r>
-              <w:rPr>
-                <w:rFonts w:ascii="Calibri" w:hAnsi="Calibri" w:cs="Arial"/>
-                <w:i/>
-                <w:color w:val="548DD4"/>
-                <w:sz w:val="20"/>
-                <w:szCs w:val="20"/>
-                <w:lang w:eastAsia="es-CL"/>
-              </w:rPr>
-              <w:t xml:space="preserve"> presentaron algunas dificultades menores en la coordinación de horarios con adultos mayores para las entrevistas iniciales. Se solucionó mediante reuniones virtuales y flexibilidad en la agenda.</w:t>
+            <w:r>
+              <w:rPr>
+                <w:rFonts w:ascii="Calibri" w:hAnsi="Calibri" w:cs="Arial"/>
+                <w:i/>
+                <w:color w:val="548DD4"/>
+                <w:sz w:val="20"/>
+                <w:szCs w:val="20"/>
+                <w:lang w:eastAsia="es-CL"/>
+              </w:rPr>
+              <w:t>-</w:t>
+            </w:r>
+            <w:r>
+              <w:rPr>
+                <w:rFonts w:ascii="Calibri" w:hAnsi="Calibri" w:cs="Arial"/>
+                <w:i/>
+                <w:color w:val="548DD4"/>
+                <w:sz w:val="20"/>
+                <w:szCs w:val="20"/>
+                <w:lang w:eastAsia="es-CL"/>
+              </w:rPr>
+              <w:t xml:space="preserve">  Se presentaron algunas dificultades menores en la coordinación de horarios con adultos mayores para las entrevistas iniciales. Se solucionó mediante reuniones virtuales y flexibilidad en la agenda.</w:t>
             </w:r>
           </w:p>
           <w:p>
@@ -2943,29 +2949,27 @@
                 <w:lang w:eastAsia="es-CL"/>
               </w:rPr>
             </w:pPr>
-            <w:proofErr w:type="gramStart"/>
-            <w:r>
-              <w:rPr>
-                <w:rFonts w:ascii="Calibri" w:hAnsi="Calibri" w:cs="Arial"/>
-                <w:i/>
-                <w:color w:val="548DD4"/>
-                <w:sz w:val="20"/>
-                <w:szCs w:val="20"/>
-                <w:lang w:eastAsia="es-CL"/>
-              </w:rPr>
-              <w:t>  En</w:t>
-            </w:r>
-            <w:proofErr w:type="gramEnd"/>
-            <w:r>
-              <w:rPr>
-                <w:rFonts w:ascii="Calibri" w:hAnsi="Calibri" w:cs="Arial"/>
-                <w:i/>
-                <w:color w:val="548DD4"/>
-                <w:sz w:val="20"/>
-                <w:szCs w:val="20"/>
-                <w:lang w:eastAsia="es-CL"/>
-              </w:rPr>
-              <w:t xml:space="preserve"> el Back-</w:t>
+            <w:r>
+              <w:rPr>
+                <w:rFonts w:ascii="Calibri" w:hAnsi="Calibri" w:cs="Arial"/>
+                <w:i/>
+                <w:color w:val="548DD4"/>
+                <w:sz w:val="20"/>
+                <w:szCs w:val="20"/>
+                <w:lang w:eastAsia="es-CL"/>
+              </w:rPr>
+              <w:t>-</w:t>
+            </w:r>
+            <w:r>
+              <w:rPr>
+                <w:rFonts w:ascii="Calibri" w:hAnsi="Calibri" w:cs="Arial"/>
+                <w:i/>
+                <w:color w:val="548DD4"/>
+                <w:sz w:val="20"/>
+                <w:szCs w:val="20"/>
+                <w:lang w:eastAsia="es-CL"/>
+              </w:rPr>
+              <w:t xml:space="preserve">  En el Back-</w:t>
             </w:r>
             <w:proofErr w:type="spellStart"/>
             <w:r>
@@ -3064,16 +3068,25 @@
                 <w:lang w:eastAsia="es-CL"/>
               </w:rPr>
             </w:pPr>
-            <w:proofErr w:type="gramStart"/>
-            <w:r>
-              <w:rPr>
-                <w:rFonts w:ascii="Calibri" w:hAnsi="Calibri" w:cs="Arial"/>
-                <w:i/>
-                <w:sz w:val="20"/>
-                <w:szCs w:val="20"/>
-                <w:lang w:eastAsia="es-CL"/>
-              </w:rPr>
-              <w:t xml:space="preserve">  </w:t>
+            <w:r>
+              <w:rPr>
+                <w:rFonts w:ascii="Calibri" w:hAnsi="Calibri" w:cs="Arial"/>
+                <w:i/>
+                <w:sz w:val="20"/>
+                <w:szCs w:val="20"/>
+                <w:lang w:eastAsia="es-CL"/>
+              </w:rPr>
+              <w:t>-</w:t>
+            </w:r>
+            <w:r>
+              <w:rPr>
+                <w:rFonts w:ascii="Calibri" w:hAnsi="Calibri" w:cs="Arial"/>
+                <w:i/>
+                <w:sz w:val="20"/>
+                <w:szCs w:val="20"/>
+                <w:lang w:eastAsia="es-CL"/>
+              </w:rPr>
+              <w:t xml:space="preserve">  </w:t>
             </w:r>
             <w:r>
               <w:rPr>
@@ -3085,20 +3098,7 @@
                 <w:szCs w:val="20"/>
                 <w:lang w:eastAsia="es-CL"/>
               </w:rPr>
-              <w:t>Ninguna</w:t>
-            </w:r>
-            <w:proofErr w:type="gramEnd"/>
-            <w:r>
-              <w:rPr>
-                <w:rFonts w:ascii="Calibri" w:hAnsi="Calibri" w:cs="Arial"/>
-                <w:b/>
-                <w:bCs/>
-                <w:i/>
-                <w:sz w:val="20"/>
-                <w:szCs w:val="20"/>
-                <w:lang w:eastAsia="es-CL"/>
-              </w:rPr>
-              <w:t xml:space="preserve"> actividad eliminada.</w:t>
+              <w:t>Ninguna actividad eliminada.</w:t>
             </w:r>
           </w:p>
           <w:p>
@@ -3112,27 +3112,25 @@
                 <w:lang w:eastAsia="es-CL"/>
               </w:rPr>
             </w:pPr>
-            <w:proofErr w:type="gramStart"/>
-            <w:r>
-              <w:rPr>
-                <w:rFonts w:ascii="Calibri" w:hAnsi="Calibri" w:cs="Arial"/>
-                <w:i/>
-                <w:sz w:val="20"/>
-                <w:szCs w:val="20"/>
-                <w:lang w:eastAsia="es-CL"/>
-              </w:rPr>
-              <w:t>  No</w:t>
-            </w:r>
-            <w:proofErr w:type="gramEnd"/>
-            <w:r>
-              <w:rPr>
-                <w:rFonts w:ascii="Calibri" w:hAnsi="Calibri" w:cs="Arial"/>
-                <w:i/>
-                <w:sz w:val="20"/>
-                <w:szCs w:val="20"/>
-                <w:lang w:eastAsia="es-CL"/>
-              </w:rPr>
-              <w:t xml:space="preserve"> se requirieron ajustes significativos en las tareas ni en la Carta Gantt. La planificación original resultó adecuada gracias a la delimitación clara del alcance (MVP).</w:t>
+            <w:r>
+              <w:rPr>
+                <w:rFonts w:ascii="Calibri" w:hAnsi="Calibri" w:cs="Arial"/>
+                <w:i/>
+                <w:sz w:val="20"/>
+                <w:szCs w:val="20"/>
+                <w:lang w:eastAsia="es-CL"/>
+              </w:rPr>
+              <w:t>-</w:t>
+            </w:r>
+            <w:r>
+              <w:rPr>
+                <w:rFonts w:ascii="Calibri" w:hAnsi="Calibri" w:cs="Arial"/>
+                <w:i/>
+                <w:sz w:val="20"/>
+                <w:szCs w:val="20"/>
+                <w:lang w:eastAsia="es-CL"/>
+              </w:rPr>
+              <w:t xml:space="preserve"> No se requirieron ajustes significativos en las tareas ni en la Carta Gantt. La planificación original resultó adecuada gracias a la delimitación clara del alcance (MVP).</w:t>
             </w:r>
           </w:p>
         </w:tc>
@@ -5500,6 +5498,7 @@
   <w:style w:type="character" w:default="1" w:styleId="Fuentedeprrafopredeter">
     <w:name w:val="Default Paragraph Font"/>
     <w:uiPriority w:val="1"/>
+    <w:semiHidden/>
     <w:unhideWhenUsed/>
   </w:style>
   <w:style w:type="table" w:default="1" w:styleId="Tablanormal">
@@ -6096,6 +6095,12 @@
 </file>
 
 <file path=customXml/item2.xml><?xml version="1.0" encoding="utf-8"?>
+<p:properties xmlns:p="http://schemas.microsoft.com/office/2006/metadata/properties" xmlns:xsi="http://www.w3.org/2001/XMLSchema-instance" xmlns:pc="http://schemas.microsoft.com/office/infopath/2007/PartnerControls">
+  <documentManagement/>
+</p:properties>
+</file>
+
+<file path=customXml/item3.xml><?xml version="1.0" encoding="utf-8"?>
 <ct:contentTypeSchema xmlns:ct="http://schemas.microsoft.com/office/2006/metadata/contentType" xmlns:ma="http://schemas.microsoft.com/office/2006/metadata/properties/metaAttributes" ct:_="" ma:_="" ma:contentTypeName="Documento" ma:contentTypeID="0x010100E96778489EE7714D8BD12CC105EB918B" ma:contentTypeVersion="2" ma:contentTypeDescription="Crear nuevo documento." ma:contentTypeScope="" ma:versionID="416c5c7ae9b5d54d83875cd3c65194e3">
   <xsd:schema xmlns:xsd="http://www.w3.org/2001/XMLSchema" xmlns:xs="http://www.w3.org/2001/XMLSchema" xmlns:p="http://schemas.microsoft.com/office/2006/metadata/properties" xmlns:ns2="126e8a1c-9ea9-435a-ac89-d06c80d62e30" targetNamespace="http://schemas.microsoft.com/office/2006/metadata/properties" ma:root="true" ma:fieldsID="70a237c842677bd850644f8595079f5e" ns2:_="">
     <xsd:import namespace="126e8a1c-9ea9-435a-ac89-d06c80d62e30"/>
@@ -6227,12 +6232,6 @@
 </ct:contentTypeSchema>
 </file>
 
-<file path=customXml/item3.xml><?xml version="1.0" encoding="utf-8"?>
-<p:properties xmlns:p="http://schemas.microsoft.com/office/2006/metadata/properties" xmlns:xsi="http://www.w3.org/2001/XMLSchema-instance" xmlns:pc="http://schemas.microsoft.com/office/infopath/2007/PartnerControls">
-  <documentManagement/>
-</p:properties>
-</file>
-
 <file path=customXml/itemProps1.xml><?xml version="1.0" encoding="utf-8"?>
 <ds:datastoreItem xmlns:ds="http://schemas.openxmlformats.org/officeDocument/2006/customXml" ds:itemID="{D51C61E4-DB75-4684-AD25-71F546404E96}">
   <ds:schemaRefs>
@@ -6242,6 +6241,15 @@
 </file>
 
 <file path=customXml/itemProps2.xml><?xml version="1.0" encoding="utf-8"?>
+<ds:datastoreItem xmlns:ds="http://schemas.openxmlformats.org/officeDocument/2006/customXml" ds:itemID="{46CA5683-AF87-4E40-B841-2E23A3B52406}">
+  <ds:schemaRefs>
+    <ds:schemaRef ds:uri="http://schemas.microsoft.com/office/2006/metadata/properties"/>
+    <ds:schemaRef ds:uri="http://schemas.microsoft.com/office/infopath/2007/PartnerControls"/>
+  </ds:schemaRefs>
+</ds:datastoreItem>
+</file>
+
+<file path=customXml/itemProps3.xml><?xml version="1.0" encoding="utf-8"?>
 <ds:datastoreItem xmlns:ds="http://schemas.openxmlformats.org/officeDocument/2006/customXml" ds:itemID="{6F3661B0-5934-4FAB-ADC6-33A19B814E8D}">
   <ds:schemaRefs>
     <ds:schemaRef ds:uri="http://schemas.microsoft.com/office/2006/metadata/contentType"/>
@@ -6257,13 +6265,4 @@
     <ds:schemaRef ds:uri="http://schemas.microsoft.com/internal/obd"/>
   </ds:schemaRefs>
 </ds:datastoreItem>
-</file>
-
-<file path=customXml/itemProps3.xml><?xml version="1.0" encoding="utf-8"?>
-<ds:datastoreItem xmlns:ds="http://schemas.openxmlformats.org/officeDocument/2006/customXml" ds:itemID="{46CA5683-AF87-4E40-B841-2E23A3B52406}">
-  <ds:schemaRefs>
-    <ds:schemaRef ds:uri="http://schemas.microsoft.com/office/2006/metadata/properties"/>
-    <ds:schemaRef ds:uri="http://schemas.microsoft.com/office/infopath/2007/PartnerControls"/>
-  </ds:schemaRefs>
-</ds:datastoreItem>
 </file>
</xml_diff>